<commit_message>
Added Kafka and networking part
</commit_message>
<xml_diff>
--- a/vagrant/workshop23aug2018AMIS/workshop.docx
+++ b/vagrant/workshop23aug2018AMIS/workshop.docx
@@ -7,12 +7,7 @@
         <w:pStyle w:val="Title"/>
       </w:pPr>
       <w:r>
-        <w:t xml:space="preserve">Introduction vagrant, docker, </w:t>
-      </w:r>
-      <w:bookmarkStart w:id="0" w:name="_GoBack"/>
-      <w:bookmarkEnd w:id="0"/>
-      <w:r>
-        <w:t>docker-compose</w:t>
+        <w:t>Introduction vagrant, docker, docker-compose</w:t>
       </w:r>
     </w:p>
     <w:p>
@@ -988,13 +983,11 @@
       </w:r>
     </w:p>
     <w:p>
-      <w:proofErr w:type="gramStart"/>
-      <w:r>
-        <w:t>Of course</w:t>
-      </w:r>
-      <w:proofErr w:type="gramEnd"/>
-      <w:r>
-        <w:t xml:space="preserve"> you will need to confirm you have completed t</w:t>
+      <w:r>
+        <w:t>Y</w:t>
+      </w:r>
+      <w:r>
+        <w:t>ou will need to confirm you have completed t</w:t>
       </w:r>
       <w:r>
         <w:t>he assignments by creating a VM using a specific version of the base box with 50Gb Disk and up to date guest additions.</w:t>
@@ -1002,9 +995,21 @@
     </w:p>
     <w:p>
       <w:pPr>
+        <w:rPr>
+          <w:caps/>
+          <w:spacing w:val="15"/>
+        </w:rPr>
+      </w:pPr>
+      <w:r>
+        <w:br w:type="page"/>
+      </w:r>
+    </w:p>
+    <w:p>
+      <w:pPr>
         <w:pStyle w:val="Heading2"/>
       </w:pPr>
       <w:r>
+        <w:lastRenderedPageBreak/>
         <w:t>Troubleshooting</w:t>
       </w:r>
     </w:p>
@@ -1018,7 +1023,6 @@
         <w:rPr>
           <w:noProof/>
         </w:rPr>
-        <w:lastRenderedPageBreak/>
         <w:drawing>
           <wp:inline distT="0" distB="0" distL="0" distR="0" wp14:anchorId="0B120A88" wp14:editId="26741EDD">
             <wp:extent cx="5731510" cy="1827530"/>
@@ -1331,6 +1335,17 @@
         <w:t>can be done by adding the following to the provision.sh script</w:t>
       </w:r>
       <w:r>
+        <w:t xml:space="preserve"> and executing it or by running the below commands manually (add </w:t>
+      </w:r>
+      <w:proofErr w:type="spellStart"/>
+      <w:r>
+        <w:t>sudo</w:t>
+      </w:r>
+      <w:proofErr w:type="spellEnd"/>
+      <w:r>
+        <w:t xml:space="preserve"> in front of the commands in that case)</w:t>
+      </w:r>
+      <w:r>
         <w:t>.</w:t>
       </w:r>
     </w:p>
@@ -1409,7 +1424,13 @@
     </w:p>
     <w:p>
       <w:r>
-        <w:t>Confirm Docker is installed:</w:t>
+        <w:t>Confirm Docker is installed</w:t>
+      </w:r>
+      <w:r>
+        <w:t xml:space="preserve"> (from within the VM)</w:t>
+      </w:r>
+      <w:r>
+        <w:t>:</w:t>
       </w:r>
     </w:p>
     <w:p>
@@ -1497,7 +1518,13 @@
     </w:p>
     <w:p>
       <w:r>
-        <w:t>In you want to install a development environment inside VirtualBox, having a GUI is key.</w:t>
+        <w:t xml:space="preserve">In you want to install a development environment </w:t>
+      </w:r>
+      <w:r>
+        <w:t xml:space="preserve">(IDE) </w:t>
+      </w:r>
+      <w:r>
+        <w:t>inside VirtualBox, having a GUI is key.</w:t>
       </w:r>
     </w:p>
     <w:p>
@@ -3606,6 +3633,8 @@
         <w:t>docker-compose up</w:t>
       </w:r>
     </w:p>
+    <w:p/>
+    <w:p/>
     <w:p>
       <w:r>
         <w:rPr>
@@ -3669,6 +3698,9 @@
       <w:r>
         <w:t>Assignment: Bringing it all together</w:t>
       </w:r>
+      <w:r>
+        <w:t xml:space="preserve"> (OPTIONAL!)</w:t>
+      </w:r>
     </w:p>
     <w:p>
       <w:r>
@@ -3756,6 +3788,32 @@
     </w:p>
     <w:p>
       <w:pPr>
+        <w:pStyle w:val="Heading1"/>
+      </w:pPr>
+      <w:r>
+        <w:lastRenderedPageBreak/>
+        <w:t>kafka and docker networking</w:t>
+      </w:r>
+    </w:p>
+    <w:p>
+      <w:r>
+        <w:t xml:space="preserve">We are going to ‘install’ and run Kafka and connect to it from Spring Tool Suite. </w:t>
+      </w:r>
+      <w:r>
+        <w:t>First go to the home directory of your Linux user:</w:t>
+      </w:r>
+    </w:p>
+    <w:p>
+      <w:pPr>
+        <w:pStyle w:val="Code"/>
+      </w:pPr>
+      <w:r>
+        <w:t>cd ~</w:t>
+      </w:r>
+    </w:p>
+    <w:p>
+      <w:pPr>
+        <w:pStyle w:val="Code"/>
         <w:rPr>
           <w:caps/>
           <w:color w:val="FFFFFF" w:themeColor="background1"/>
@@ -3764,12 +3822,1497 @@
           <w:szCs w:val="22"/>
         </w:rPr>
       </w:pPr>
+      <w:r>
+        <w:t xml:space="preserve">git clone </w:t>
+      </w:r>
+      <w:r>
+        <w:t>https://github.com/wurstmeister/kafka-docker.git</w:t>
+      </w:r>
+    </w:p>
+    <w:p>
+      <w:r>
+        <w:t>Update docker-</w:t>
+      </w:r>
+      <w:proofErr w:type="spellStart"/>
+      <w:r>
+        <w:t>compose.yml</w:t>
+      </w:r>
+      <w:proofErr w:type="spellEnd"/>
+      <w:r>
+        <w:t xml:space="preserve"> and replace the value of </w:t>
+      </w:r>
+      <w:r>
+        <w:t>KAFKA_ADVERTISED_HOST_NAME</w:t>
+      </w:r>
+      <w:r>
+        <w:t xml:space="preserve"> with your host IP. The host IP can be determined with:</w:t>
+      </w:r>
+    </w:p>
+    <w:p>
+      <w:pPr>
+        <w:pStyle w:val="Code"/>
+      </w:pPr>
+      <w:proofErr w:type="spellStart"/>
+      <w:r>
+        <w:t>ifconfig</w:t>
+      </w:r>
+      <w:proofErr w:type="spellEnd"/>
+      <w:r>
+        <w:t xml:space="preserve"> | grep -</w:t>
+      </w:r>
+      <w:proofErr w:type="spellStart"/>
+      <w:r>
+        <w:t>Eo</w:t>
+      </w:r>
+      <w:proofErr w:type="spellEnd"/>
+      <w:r>
+        <w:t xml:space="preserve"> '</w:t>
+      </w:r>
+      <w:proofErr w:type="spellStart"/>
+      <w:r>
+        <w:t>inet</w:t>
+      </w:r>
+      <w:proofErr w:type="spellEnd"/>
+      <w:r>
+        <w:t xml:space="preserve"> (</w:t>
+      </w:r>
+      <w:proofErr w:type="spellStart"/>
+      <w:r>
+        <w:t>addr</w:t>
+      </w:r>
+      <w:proofErr w:type="spellEnd"/>
+      <w:proofErr w:type="gramStart"/>
+      <w:r>
+        <w:t>:)?(</w:t>
+      </w:r>
+      <w:proofErr w:type="gramEnd"/>
+      <w:r>
+        <w:t>[0-9]*\.){3}[0-9]*' | grep -</w:t>
+      </w:r>
+      <w:proofErr w:type="spellStart"/>
+      <w:r>
+        <w:t>Eo</w:t>
+      </w:r>
+      <w:proofErr w:type="spellEnd"/>
+      <w:r>
+        <w:t xml:space="preserve"> '([0-9]*\.){3}[0-9]*' | grep -v '127.0.0.1'</w:t>
+      </w:r>
+    </w:p>
+    <w:p>
+      <w:r>
+        <w:t xml:space="preserve">If you see multiple IPs, determine the right one by looking at the </w:t>
+      </w:r>
+      <w:proofErr w:type="spellStart"/>
+      <w:r>
+        <w:t>ifconfig</w:t>
+      </w:r>
+      <w:proofErr w:type="spellEnd"/>
+      <w:r>
+        <w:t xml:space="preserve"> output yourself.</w:t>
+      </w:r>
+    </w:p>
+    <w:p>
+      <w:r>
+        <w:rPr>
+          <w:noProof/>
+        </w:rPr>
+        <w:drawing>
+          <wp:inline distT="0" distB="0" distL="0" distR="0">
+            <wp:extent cx="3675174" cy="4838700"/>
+            <wp:effectExtent l="0" t="0" r="1905" b="0"/>
+            <wp:docPr id="14" name="Picture 14"/>
+            <wp:cNvGraphicFramePr>
+              <a:graphicFrameLocks xmlns:a="http://schemas.openxmlformats.org/drawingml/2006/main" noChangeAspect="1"/>
+            </wp:cNvGraphicFramePr>
+            <a:graphic xmlns:a="http://schemas.openxmlformats.org/drawingml/2006/main">
+              <a:graphicData uri="http://schemas.openxmlformats.org/drawingml/2006/picture">
+                <pic:pic xmlns:pic="http://schemas.openxmlformats.org/drawingml/2006/picture">
+                  <pic:nvPicPr>
+                    <pic:cNvPr id="0" name="Picture 1"/>
+                    <pic:cNvPicPr>
+                      <a:picLocks noChangeAspect="1" noChangeArrowheads="1"/>
+                    </pic:cNvPicPr>
+                  </pic:nvPicPr>
+                  <pic:blipFill>
+                    <a:blip r:embed="rId26">
+                      <a:extLst>
+                        <a:ext uri="{28A0092B-C50C-407E-A947-70E740481C1C}">
+                          <a14:useLocalDpi xmlns:a14="http://schemas.microsoft.com/office/drawing/2010/main" val="0"/>
+                        </a:ext>
+                      </a:extLst>
+                    </a:blip>
+                    <a:srcRect/>
+                    <a:stretch>
+                      <a:fillRect/>
+                    </a:stretch>
+                  </pic:blipFill>
+                  <pic:spPr bwMode="auto">
+                    <a:xfrm>
+                      <a:off x="0" y="0"/>
+                      <a:ext cx="3695612" cy="4865609"/>
+                    </a:xfrm>
+                    <a:prstGeom prst="rect">
+                      <a:avLst/>
+                    </a:prstGeom>
+                    <a:noFill/>
+                    <a:ln>
+                      <a:noFill/>
+                    </a:ln>
+                  </pic:spPr>
+                </pic:pic>
+              </a:graphicData>
+            </a:graphic>
+          </wp:inline>
+        </w:drawing>
+      </w:r>
+    </w:p>
+    <w:p>
+      <w:pPr>
+        <w:pStyle w:val="Code"/>
+      </w:pPr>
+      <w:r>
+        <w:t>docker-compose-up</w:t>
+      </w:r>
+    </w:p>
+    <w:p>
+      <w:r>
+        <w:t xml:space="preserve">Install Java 8 as described on: </w:t>
+      </w:r>
+      <w:hyperlink r:id="rId27" w:history="1">
+        <w:r>
+          <w:rPr>
+            <w:rStyle w:val="Hyperlink"/>
+          </w:rPr>
+          <w:t>https://technology.amis.nl/2018/07/27/automate-the-installation-of-oracle-jdk-8-and-10-on-rhel-and-debian-derivatives/</w:t>
+        </w:r>
+      </w:hyperlink>
+    </w:p>
+    <w:p>
+      <w:r>
+        <w:drawing>
+          <wp:inline distT="0" distB="0" distL="0" distR="0" wp14:anchorId="61368648" wp14:editId="637A34D5">
+            <wp:extent cx="4450466" cy="548688"/>
+            <wp:effectExtent l="0" t="0" r="7620" b="3810"/>
+            <wp:docPr id="15" name="Picture 15"/>
+            <wp:cNvGraphicFramePr>
+              <a:graphicFrameLocks xmlns:a="http://schemas.openxmlformats.org/drawingml/2006/main" noChangeAspect="1"/>
+            </wp:cNvGraphicFramePr>
+            <a:graphic xmlns:a="http://schemas.openxmlformats.org/drawingml/2006/main">
+              <a:graphicData uri="http://schemas.openxmlformats.org/drawingml/2006/picture">
+                <pic:pic xmlns:pic="http://schemas.openxmlformats.org/drawingml/2006/picture">
+                  <pic:nvPicPr>
+                    <pic:cNvPr id="1" name=""/>
+                    <pic:cNvPicPr/>
+                  </pic:nvPicPr>
+                  <pic:blipFill>
+                    <a:blip r:embed="rId28"/>
+                    <a:stretch>
+                      <a:fillRect/>
+                    </a:stretch>
+                  </pic:blipFill>
+                  <pic:spPr>
+                    <a:xfrm>
+                      <a:off x="0" y="0"/>
+                      <a:ext cx="4450466" cy="548688"/>
+                    </a:xfrm>
+                    <a:prstGeom prst="rect">
+                      <a:avLst/>
+                    </a:prstGeom>
+                  </pic:spPr>
+                </pic:pic>
+              </a:graphicData>
+            </a:graphic>
+          </wp:inline>
+        </w:drawing>
+      </w:r>
+    </w:p>
+    <w:p>
+      <w:r>
+        <w:lastRenderedPageBreak/>
+        <w:t xml:space="preserve">Download </w:t>
+      </w:r>
+      <w:proofErr w:type="spellStart"/>
+      <w:r>
+        <w:t>kafkatool</w:t>
+      </w:r>
+      <w:proofErr w:type="spellEnd"/>
+    </w:p>
+    <w:p>
+      <w:pPr>
+        <w:pStyle w:val="Code"/>
+      </w:pPr>
+      <w:proofErr w:type="spellStart"/>
+      <w:r>
+        <w:t>wget</w:t>
+      </w:r>
+      <w:proofErr w:type="spellEnd"/>
+      <w:r>
+        <w:t xml:space="preserve"> </w:t>
+      </w:r>
+      <w:hyperlink r:id="rId29" w:history="1">
+        <w:r>
+          <w:rPr>
+            <w:rStyle w:val="Hyperlink"/>
+          </w:rPr>
+          <w:t>http://www.kafkatool.com/download2/kafkatool.sh</w:t>
+        </w:r>
+      </w:hyperlink>
+    </w:p>
+    <w:p>
+      <w:r>
+        <w:t>Install it:</w:t>
+      </w:r>
+    </w:p>
+    <w:p>
+      <w:pPr>
+        <w:pStyle w:val="Code"/>
+      </w:pPr>
+      <w:proofErr w:type="spellStart"/>
+      <w:r>
+        <w:t>sh</w:t>
+      </w:r>
+      <w:proofErr w:type="spellEnd"/>
+      <w:r>
+        <w:t xml:space="preserve"> ./kafkatool.sh</w:t>
+      </w:r>
+    </w:p>
+    <w:p>
+      <w:r>
+        <w:t>Next, Accept, Next, Next, Next, Finish</w:t>
+      </w:r>
+    </w:p>
+    <w:p>
+      <w:r>
+        <w:t>Start it:</w:t>
+      </w:r>
+    </w:p>
+    <w:p>
+      <w:pPr>
+        <w:pStyle w:val="Code"/>
+      </w:pPr>
+      <w:r>
+        <w:t>/home/develop/kafkatool</w:t>
+      </w:r>
+      <w:r>
+        <w:t>2</w:t>
+      </w:r>
+      <w:r>
+        <w:t>/</w:t>
+      </w:r>
+      <w:proofErr w:type="spellStart"/>
+      <w:r>
+        <w:t>kafkatool</w:t>
+      </w:r>
+      <w:proofErr w:type="spellEnd"/>
+    </w:p>
+    <w:p>
+      <w:r>
+        <w:t>Configure it and confirm Kafka is running</w:t>
+      </w:r>
+    </w:p>
+    <w:p>
+      <w:r>
+        <w:drawing>
+          <wp:inline distT="0" distB="0" distL="0" distR="0" wp14:anchorId="6BE5C225" wp14:editId="17D2380D">
+            <wp:extent cx="5731510" cy="4308475"/>
+            <wp:effectExtent l="0" t="0" r="2540" b="0"/>
+            <wp:docPr id="17" name="Picture 17"/>
+            <wp:cNvGraphicFramePr>
+              <a:graphicFrameLocks xmlns:a="http://schemas.openxmlformats.org/drawingml/2006/main" noChangeAspect="1"/>
+            </wp:cNvGraphicFramePr>
+            <a:graphic xmlns:a="http://schemas.openxmlformats.org/drawingml/2006/main">
+              <a:graphicData uri="http://schemas.openxmlformats.org/drawingml/2006/picture">
+                <pic:pic xmlns:pic="http://schemas.openxmlformats.org/drawingml/2006/picture">
+                  <pic:nvPicPr>
+                    <pic:cNvPr id="1" name=""/>
+                    <pic:cNvPicPr/>
+                  </pic:nvPicPr>
+                  <pic:blipFill>
+                    <a:blip r:embed="rId30"/>
+                    <a:stretch>
+                      <a:fillRect/>
+                    </a:stretch>
+                  </pic:blipFill>
+                  <pic:spPr>
+                    <a:xfrm>
+                      <a:off x="0" y="0"/>
+                      <a:ext cx="5731510" cy="4308475"/>
+                    </a:xfrm>
+                    <a:prstGeom prst="rect">
+                      <a:avLst/>
+                    </a:prstGeom>
+                  </pic:spPr>
+                </pic:pic>
+              </a:graphicData>
+            </a:graphic>
+          </wp:inline>
+        </w:drawing>
+      </w:r>
+    </w:p>
+    <w:p>
+      <w:r>
+        <w:t xml:space="preserve">Confirm Zookeeper </w:t>
+      </w:r>
+      <w:r>
+        <w:t xml:space="preserve">specifies the correct hostname for the broker so </w:t>
+      </w:r>
+      <w:proofErr w:type="spellStart"/>
+      <w:r>
+        <w:t>Kafkatool</w:t>
+      </w:r>
+      <w:proofErr w:type="spellEnd"/>
+      <w:r>
+        <w:t xml:space="preserve"> can access it</w:t>
+      </w:r>
+      <w:r>
+        <w:t xml:space="preserve"> </w:t>
+      </w:r>
+      <w:bookmarkStart w:id="0" w:name="_GoBack"/>
+      <w:bookmarkEnd w:id="0"/>
+      <w:r>
+        <w:t>(</w:t>
+      </w:r>
+      <w:r>
+        <w:t>KAFKA_ADVERTISED_HOST_NAME</w:t>
+      </w:r>
+      <w:r>
+        <w:t xml:space="preserve"> has been set correctly</w:t>
+      </w:r>
+      <w:r>
+        <w:t>)</w:t>
+      </w:r>
+    </w:p>
+    <w:p>
+      <w:r>
+        <w:drawing>
+          <wp:inline distT="0" distB="0" distL="0" distR="0" wp14:anchorId="30A79C2C" wp14:editId="01D46A54">
+            <wp:extent cx="5731510" cy="1430020"/>
+            <wp:effectExtent l="0" t="0" r="2540" b="0"/>
+            <wp:docPr id="18" name="Picture 18"/>
+            <wp:cNvGraphicFramePr>
+              <a:graphicFrameLocks xmlns:a="http://schemas.openxmlformats.org/drawingml/2006/main" noChangeAspect="1"/>
+            </wp:cNvGraphicFramePr>
+            <a:graphic xmlns:a="http://schemas.openxmlformats.org/drawingml/2006/main">
+              <a:graphicData uri="http://schemas.openxmlformats.org/drawingml/2006/picture">
+                <pic:pic xmlns:pic="http://schemas.openxmlformats.org/drawingml/2006/picture">
+                  <pic:nvPicPr>
+                    <pic:cNvPr id="1" name=""/>
+                    <pic:cNvPicPr/>
+                  </pic:nvPicPr>
+                  <pic:blipFill>
+                    <a:blip r:embed="rId31"/>
+                    <a:stretch>
+                      <a:fillRect/>
+                    </a:stretch>
+                  </pic:blipFill>
+                  <pic:spPr>
+                    <a:xfrm>
+                      <a:off x="0" y="0"/>
+                      <a:ext cx="5731510" cy="1430020"/>
+                    </a:xfrm>
+                    <a:prstGeom prst="rect">
+                      <a:avLst/>
+                    </a:prstGeom>
+                  </pic:spPr>
+                </pic:pic>
+              </a:graphicData>
+            </a:graphic>
+          </wp:inline>
+        </w:drawing>
+      </w:r>
+    </w:p>
+    <w:p>
+      <w:r>
+        <w:lastRenderedPageBreak/>
+        <w:t xml:space="preserve">What kind of docker network is used? </w:t>
+      </w:r>
+      <w:r>
+        <w:t xml:space="preserve">How can </w:t>
+      </w:r>
+      <w:proofErr w:type="spellStart"/>
+      <w:r>
+        <w:t>Kafkatool</w:t>
+      </w:r>
+      <w:proofErr w:type="spellEnd"/>
+      <w:r>
+        <w:t xml:space="preserve"> connect to the Kafka broker?</w:t>
+      </w:r>
+    </w:p>
+    <w:p>
+      <w:pPr>
+        <w:pStyle w:val="Code"/>
+      </w:pPr>
+      <w:r>
+        <w:t>docker network ls</w:t>
+      </w:r>
+    </w:p>
+    <w:p>
+      <w:pPr>
+        <w:pStyle w:val="Code"/>
+      </w:pPr>
+      <w:r>
+        <w:t xml:space="preserve">docker </w:t>
+      </w:r>
+      <w:r>
+        <w:t xml:space="preserve">network inspect </w:t>
+      </w:r>
+      <w:proofErr w:type="spellStart"/>
+      <w:r>
+        <w:t>kafkadocker_default</w:t>
+      </w:r>
+      <w:proofErr w:type="spellEnd"/>
+    </w:p>
+    <w:p>
+      <w:r>
+        <w:t>Update the Spring Tool Suite docker-</w:t>
+      </w:r>
+      <w:proofErr w:type="spellStart"/>
+      <w:r>
+        <w:t>compose.yml</w:t>
+      </w:r>
+      <w:proofErr w:type="spellEnd"/>
+      <w:r>
+        <w:t xml:space="preserve"> </w:t>
+      </w:r>
+      <w:r>
+        <w:t>so it connects to the same network and start it</w:t>
+      </w:r>
+      <w:r>
+        <w:t xml:space="preserve">. Hint: </w:t>
+      </w:r>
+      <w:hyperlink r:id="rId32" w:history="1">
+        <w:r>
+          <w:rPr>
+            <w:rStyle w:val="Hyperlink"/>
+          </w:rPr>
+          <w:t>https://docs.docker.com/compose/networking/</w:t>
+        </w:r>
+      </w:hyperlink>
+    </w:p>
+    <w:p>
+      <w:r>
+        <w:t xml:space="preserve">If you have </w:t>
+      </w:r>
+      <w:proofErr w:type="gramStart"/>
+      <w:r>
+        <w:t>rebuild</w:t>
+      </w:r>
+      <w:proofErr w:type="gramEnd"/>
+      <w:r>
+        <w:t xml:space="preserve"> your VM (lost these files), create a directory and fetch them:</w:t>
+      </w:r>
+    </w:p>
+    <w:p>
+      <w:pPr>
+        <w:pStyle w:val="Code"/>
+      </w:pPr>
+      <w:r>
+        <w:t>cd ~</w:t>
+      </w:r>
+    </w:p>
+    <w:p>
+      <w:pPr>
+        <w:pStyle w:val="Code"/>
+      </w:pPr>
+      <w:proofErr w:type="spellStart"/>
+      <w:r>
+        <w:t>mkdir</w:t>
+      </w:r>
+      <w:proofErr w:type="spellEnd"/>
+      <w:r>
+        <w:t xml:space="preserve"> </w:t>
+      </w:r>
+      <w:proofErr w:type="spellStart"/>
+      <w:r>
+        <w:t>sts</w:t>
+      </w:r>
+      <w:proofErr w:type="spellEnd"/>
+    </w:p>
+    <w:p>
+      <w:pPr>
+        <w:pStyle w:val="Code"/>
+      </w:pPr>
+      <w:r>
+        <w:t xml:space="preserve">cd </w:t>
+      </w:r>
+      <w:proofErr w:type="spellStart"/>
+      <w:r>
+        <w:t>sts</w:t>
+      </w:r>
+      <w:proofErr w:type="spellEnd"/>
+    </w:p>
+    <w:p>
+      <w:pPr>
+        <w:pStyle w:val="Code"/>
+      </w:pPr>
+      <w:proofErr w:type="spellStart"/>
+      <w:r>
+        <w:t>wget</w:t>
+      </w:r>
+      <w:proofErr w:type="spellEnd"/>
+      <w:r>
+        <w:t xml:space="preserve"> </w:t>
+      </w:r>
+      <w:hyperlink r:id="rId33" w:history="1">
+        <w:r>
+          <w:rPr>
+            <w:rStyle w:val="Hyperlink"/>
+          </w:rPr>
+          <w:t>https://raw.githubusercontent.com/MaartenSmeets/provisioning/master/docker/STS/Dockerfile</w:t>
+        </w:r>
+      </w:hyperlink>
+    </w:p>
+    <w:p>
+      <w:pPr>
+        <w:pStyle w:val="Code"/>
+      </w:pPr>
+      <w:proofErr w:type="spellStart"/>
+      <w:r>
+        <w:t>wget</w:t>
+      </w:r>
+      <w:proofErr w:type="spellEnd"/>
+      <w:r>
+        <w:t xml:space="preserve"> </w:t>
+      </w:r>
+      <w:hyperlink r:id="rId34" w:history="1">
+        <w:r>
+          <w:rPr>
+            <w:rStyle w:val="Hyperlink"/>
+          </w:rPr>
+          <w:t>https://raw.githubusercontent.com/MaartenSmeets/provisioning/master/docker/STS/docker-compose.yml</w:t>
+        </w:r>
+      </w:hyperlink>
+    </w:p>
+    <w:p>
+      <w:r>
+        <w:t>To run the docker-</w:t>
+      </w:r>
+      <w:proofErr w:type="spellStart"/>
+      <w:r>
+        <w:t>compose.yml</w:t>
+      </w:r>
+      <w:proofErr w:type="spellEnd"/>
+      <w:r>
+        <w:t xml:space="preserve"> file after having updated it:</w:t>
+      </w:r>
+    </w:p>
+    <w:p>
+      <w:pPr>
+        <w:pStyle w:val="Code"/>
+      </w:pPr>
+      <w:r>
+        <w:t>export UID=$UID</w:t>
+      </w:r>
+    </w:p>
+    <w:p>
+      <w:pPr>
+        <w:pStyle w:val="Code"/>
+      </w:pPr>
+      <w:proofErr w:type="spellStart"/>
+      <w:r>
+        <w:t>xhost</w:t>
+      </w:r>
+      <w:proofErr w:type="spellEnd"/>
+      <w:r>
+        <w:t xml:space="preserve"> </w:t>
+      </w:r>
+      <w:proofErr w:type="spellStart"/>
+      <w:proofErr w:type="gramStart"/>
+      <w:r>
+        <w:t>local:root</w:t>
+      </w:r>
+      <w:proofErr w:type="spellEnd"/>
+      <w:proofErr w:type="gramEnd"/>
+    </w:p>
+    <w:p>
+      <w:pPr>
+        <w:pStyle w:val="Code"/>
+        <w:rPr>
+          <w:lang w:val="en-GB"/>
+        </w:rPr>
+      </w:pPr>
+      <w:proofErr w:type="spellStart"/>
+      <w:r>
+        <w:rPr>
+          <w:lang w:val="en-GB"/>
+        </w:rPr>
+        <w:t>mkdir</w:t>
+      </w:r>
+      <w:proofErr w:type="spellEnd"/>
+      <w:r>
+        <w:rPr>
+          <w:lang w:val="en-GB"/>
+        </w:rPr>
+        <w:t xml:space="preserve"> </w:t>
+      </w:r>
+      <w:r>
+        <w:rPr>
+          <w:lang w:val="en-GB"/>
+        </w:rPr>
+        <w:t>~/</w:t>
+      </w:r>
+      <w:proofErr w:type="spellStart"/>
+      <w:r>
+        <w:rPr>
+          <w:lang w:val="en-GB"/>
+        </w:rPr>
+        <w:t>ws</w:t>
+      </w:r>
+      <w:proofErr w:type="spellEnd"/>
+    </w:p>
+    <w:p>
+      <w:pPr>
+        <w:pStyle w:val="Code"/>
+        <w:rPr>
+          <w:lang w:val="en-GB"/>
+        </w:rPr>
+      </w:pPr>
+      <w:proofErr w:type="spellStart"/>
+      <w:r>
+        <w:rPr>
+          <w:lang w:val="en-GB"/>
+        </w:rPr>
+        <w:t>mkdir</w:t>
+      </w:r>
+      <w:proofErr w:type="spellEnd"/>
+      <w:r>
+        <w:rPr>
+          <w:lang w:val="en-GB"/>
+        </w:rPr>
+        <w:t xml:space="preserve"> </w:t>
+      </w:r>
+      <w:r>
+        <w:rPr>
+          <w:lang w:val="en-GB"/>
+        </w:rPr>
+        <w:t>~/</w:t>
+      </w:r>
+      <w:r>
+        <w:rPr>
+          <w:lang w:val="en-GB"/>
+        </w:rPr>
+        <w:t>.m2</w:t>
+      </w:r>
+    </w:p>
+    <w:p>
+      <w:pPr>
+        <w:pStyle w:val="Code"/>
+      </w:pPr>
+      <w:r>
+        <w:t>docker-compose up</w:t>
+      </w:r>
+    </w:p>
+    <w:p>
+      <w:r>
+        <w:t>Create a new Spring Starter Project (from within STS, New, Spring Starter Project)</w:t>
+      </w:r>
+    </w:p>
+    <w:p>
+      <w:r>
+        <w:drawing>
+          <wp:inline distT="0" distB="0" distL="0" distR="0" wp14:anchorId="7A4EDED9" wp14:editId="01E8B010">
+            <wp:extent cx="3534492" cy="3756660"/>
+            <wp:effectExtent l="0" t="0" r="8890" b="0"/>
+            <wp:docPr id="21" name="Picture 21"/>
+            <wp:cNvGraphicFramePr>
+              <a:graphicFrameLocks xmlns:a="http://schemas.openxmlformats.org/drawingml/2006/main" noChangeAspect="1"/>
+            </wp:cNvGraphicFramePr>
+            <a:graphic xmlns:a="http://schemas.openxmlformats.org/drawingml/2006/main">
+              <a:graphicData uri="http://schemas.openxmlformats.org/drawingml/2006/picture">
+                <pic:pic xmlns:pic="http://schemas.openxmlformats.org/drawingml/2006/picture">
+                  <pic:nvPicPr>
+                    <pic:cNvPr id="1" name=""/>
+                    <pic:cNvPicPr/>
+                  </pic:nvPicPr>
+                  <pic:blipFill>
+                    <a:blip r:embed="rId35"/>
+                    <a:stretch>
+                      <a:fillRect/>
+                    </a:stretch>
+                  </pic:blipFill>
+                  <pic:spPr>
+                    <a:xfrm>
+                      <a:off x="0" y="0"/>
+                      <a:ext cx="3546807" cy="3769749"/>
+                    </a:xfrm>
+                    <a:prstGeom prst="rect">
+                      <a:avLst/>
+                    </a:prstGeom>
+                  </pic:spPr>
+                </pic:pic>
+              </a:graphicData>
+            </a:graphic>
+          </wp:inline>
+        </w:drawing>
+      </w:r>
+    </w:p>
+    <w:p>
+      <w:r>
+        <w:t>Add web and Kafka dependencies</w:t>
+      </w:r>
+    </w:p>
+    <w:p>
+      <w:r>
+        <w:lastRenderedPageBreak/>
+        <w:drawing>
+          <wp:inline distT="0" distB="0" distL="0" distR="0" wp14:anchorId="561E358C" wp14:editId="5410C0D2">
+            <wp:extent cx="3654023" cy="3901130"/>
+            <wp:effectExtent l="0" t="0" r="3810" b="4445"/>
+            <wp:docPr id="22" name="Picture 22"/>
+            <wp:cNvGraphicFramePr>
+              <a:graphicFrameLocks xmlns:a="http://schemas.openxmlformats.org/drawingml/2006/main" noChangeAspect="1"/>
+            </wp:cNvGraphicFramePr>
+            <a:graphic xmlns:a="http://schemas.openxmlformats.org/drawingml/2006/main">
+              <a:graphicData uri="http://schemas.openxmlformats.org/drawingml/2006/picture">
+                <pic:pic xmlns:pic="http://schemas.openxmlformats.org/drawingml/2006/picture">
+                  <pic:nvPicPr>
+                    <pic:cNvPr id="1" name=""/>
+                    <pic:cNvPicPr/>
+                  </pic:nvPicPr>
+                  <pic:blipFill>
+                    <a:blip r:embed="rId36"/>
+                    <a:stretch>
+                      <a:fillRect/>
+                    </a:stretch>
+                  </pic:blipFill>
+                  <pic:spPr>
+                    <a:xfrm>
+                      <a:off x="0" y="0"/>
+                      <a:ext cx="3714145" cy="3965317"/>
+                    </a:xfrm>
+                    <a:prstGeom prst="rect">
+                      <a:avLst/>
+                    </a:prstGeom>
+                  </pic:spPr>
+                </pic:pic>
+              </a:graphicData>
+            </a:graphic>
+          </wp:inline>
+        </w:drawing>
+      </w:r>
+    </w:p>
+    <w:p>
+      <w:r>
+        <w:t>Use the following code for the DemoApplication.java:</w:t>
+      </w:r>
+    </w:p>
+    <w:p>
+      <w:pPr>
+        <w:pStyle w:val="Code"/>
+      </w:pPr>
+      <w:r>
+        <w:t xml:space="preserve">package </w:t>
+      </w:r>
+      <w:proofErr w:type="spellStart"/>
+      <w:r>
+        <w:t>com.</w:t>
+      </w:r>
+      <w:proofErr w:type="gramStart"/>
+      <w:r>
+        <w:t>example.demo</w:t>
+      </w:r>
+      <w:proofErr w:type="spellEnd"/>
+      <w:proofErr w:type="gramEnd"/>
+      <w:r>
+        <w:t>;</w:t>
+      </w:r>
+    </w:p>
+    <w:p>
+      <w:pPr>
+        <w:pStyle w:val="Code"/>
+      </w:pPr>
+    </w:p>
+    <w:p>
+      <w:pPr>
+        <w:pStyle w:val="Code"/>
+      </w:pPr>
+      <w:r>
+        <w:t xml:space="preserve">import </w:t>
+      </w:r>
+      <w:proofErr w:type="spellStart"/>
+      <w:proofErr w:type="gramStart"/>
+      <w:r>
+        <w:t>org.springframework</w:t>
+      </w:r>
+      <w:proofErr w:type="gramEnd"/>
+      <w:r>
+        <w:t>.beans.factory.annotation.Autowired</w:t>
+      </w:r>
+      <w:proofErr w:type="spellEnd"/>
+      <w:r>
+        <w:t>;</w:t>
+      </w:r>
+    </w:p>
+    <w:p>
+      <w:pPr>
+        <w:pStyle w:val="Code"/>
+      </w:pPr>
+      <w:r>
+        <w:t xml:space="preserve">import </w:t>
+      </w:r>
+      <w:proofErr w:type="spellStart"/>
+      <w:proofErr w:type="gramStart"/>
+      <w:r>
+        <w:t>org.springframework</w:t>
+      </w:r>
+      <w:proofErr w:type="gramEnd"/>
+      <w:r>
+        <w:t>.boot.SpringApplication</w:t>
+      </w:r>
+      <w:proofErr w:type="spellEnd"/>
+      <w:r>
+        <w:t>;</w:t>
+      </w:r>
+    </w:p>
+    <w:p>
+      <w:pPr>
+        <w:pStyle w:val="Code"/>
+      </w:pPr>
+      <w:r>
+        <w:t xml:space="preserve">import </w:t>
+      </w:r>
+      <w:proofErr w:type="spellStart"/>
+      <w:proofErr w:type="gramStart"/>
+      <w:r>
+        <w:t>org.springframework</w:t>
+      </w:r>
+      <w:proofErr w:type="gramEnd"/>
+      <w:r>
+        <w:t>.boot.autoconfigure.SpringBootApplication</w:t>
+      </w:r>
+      <w:proofErr w:type="spellEnd"/>
+      <w:r>
+        <w:t>;</w:t>
+      </w:r>
+    </w:p>
+    <w:p>
+      <w:pPr>
+        <w:pStyle w:val="Code"/>
+      </w:pPr>
+      <w:r>
+        <w:t xml:space="preserve">import </w:t>
+      </w:r>
+      <w:proofErr w:type="spellStart"/>
+      <w:proofErr w:type="gramStart"/>
+      <w:r>
+        <w:t>org.springframework</w:t>
+      </w:r>
+      <w:proofErr w:type="gramEnd"/>
+      <w:r>
+        <w:t>.context.ConfigurableApplicationContext</w:t>
+      </w:r>
+      <w:proofErr w:type="spellEnd"/>
+      <w:r>
+        <w:t>;</w:t>
+      </w:r>
+    </w:p>
+    <w:p>
+      <w:pPr>
+        <w:pStyle w:val="Code"/>
+      </w:pPr>
+      <w:r>
+        <w:t xml:space="preserve">import </w:t>
+      </w:r>
+      <w:proofErr w:type="spellStart"/>
+      <w:proofErr w:type="gramStart"/>
+      <w:r>
+        <w:t>org.springframework</w:t>
+      </w:r>
+      <w:proofErr w:type="gramEnd"/>
+      <w:r>
+        <w:t>.kafka.core.KafkaTemplate</w:t>
+      </w:r>
+      <w:proofErr w:type="spellEnd"/>
+      <w:r>
+        <w:t>;</w:t>
+      </w:r>
+    </w:p>
+    <w:p>
+      <w:pPr>
+        <w:pStyle w:val="Code"/>
+      </w:pPr>
+    </w:p>
+    <w:p>
+      <w:pPr>
+        <w:pStyle w:val="Code"/>
+      </w:pPr>
+      <w:r>
+        <w:t>@</w:t>
+      </w:r>
+      <w:proofErr w:type="spellStart"/>
+      <w:r>
+        <w:t>SpringBootApplication</w:t>
+      </w:r>
+      <w:proofErr w:type="spellEnd"/>
+    </w:p>
+    <w:p>
+      <w:pPr>
+        <w:pStyle w:val="Code"/>
+      </w:pPr>
+      <w:r>
+        <w:t xml:space="preserve">public class </w:t>
+      </w:r>
+      <w:proofErr w:type="spellStart"/>
+      <w:r>
+        <w:t>DemoApplication</w:t>
+      </w:r>
+      <w:proofErr w:type="spellEnd"/>
+      <w:r>
+        <w:t xml:space="preserve"> {</w:t>
+      </w:r>
+    </w:p>
+    <w:p>
+      <w:pPr>
+        <w:pStyle w:val="Code"/>
+      </w:pPr>
+    </w:p>
+    <w:p>
+      <w:pPr>
+        <w:pStyle w:val="Code"/>
+      </w:pPr>
+      <w:r>
+        <w:tab/>
+        <w:t>@</w:t>
+      </w:r>
+      <w:proofErr w:type="spellStart"/>
+      <w:r>
+        <w:t>Autowired</w:t>
+      </w:r>
+      <w:proofErr w:type="spellEnd"/>
+    </w:p>
+    <w:p>
+      <w:pPr>
+        <w:pStyle w:val="Code"/>
+      </w:pPr>
+      <w:r>
+        <w:tab/>
+        <w:t xml:space="preserve">private </w:t>
+      </w:r>
+      <w:proofErr w:type="spellStart"/>
+      <w:r>
+        <w:t>KafkaTemplate</w:t>
+      </w:r>
+      <w:proofErr w:type="spellEnd"/>
+      <w:r>
+        <w:t xml:space="preserve">&lt;String, String&gt; </w:t>
+      </w:r>
+      <w:proofErr w:type="spellStart"/>
+      <w:r>
+        <w:t>kafkaTemplate</w:t>
+      </w:r>
+      <w:proofErr w:type="spellEnd"/>
+      <w:r>
+        <w:t>;</w:t>
+      </w:r>
+    </w:p>
+    <w:p>
+      <w:pPr>
+        <w:pStyle w:val="Code"/>
+      </w:pPr>
+      <w:r>
+        <w:tab/>
+        <w:t xml:space="preserve"> </w:t>
+      </w:r>
+    </w:p>
+    <w:p>
+      <w:pPr>
+        <w:pStyle w:val="Code"/>
+      </w:pPr>
+      <w:r>
+        <w:tab/>
+        <w:t xml:space="preserve">public void </w:t>
+      </w:r>
+      <w:proofErr w:type="gramStart"/>
+      <w:r>
+        <w:t>send(</w:t>
+      </w:r>
+      <w:proofErr w:type="gramEnd"/>
+      <w:r>
+        <w:t>String topic, String payload) {</w:t>
+      </w:r>
+    </w:p>
+    <w:p>
+      <w:pPr>
+        <w:pStyle w:val="Code"/>
+      </w:pPr>
+      <w:r>
+        <w:tab/>
+        <w:t xml:space="preserve">    </w:t>
+      </w:r>
+      <w:proofErr w:type="spellStart"/>
+      <w:r>
+        <w:t>kafkaTemplate.send</w:t>
+      </w:r>
+      <w:proofErr w:type="spellEnd"/>
+      <w:r>
+        <w:t>(topic, payload);</w:t>
+      </w:r>
+    </w:p>
+    <w:p>
+      <w:pPr>
+        <w:pStyle w:val="Code"/>
+      </w:pPr>
+      <w:r>
+        <w:tab/>
+        <w:t xml:space="preserve">    </w:t>
+      </w:r>
+      <w:proofErr w:type="spellStart"/>
+      <w:r>
+        <w:t>System.out.println</w:t>
+      </w:r>
+      <w:proofErr w:type="spellEnd"/>
+      <w:r>
+        <w:t>("Message: "+payload+" sent to topic: "+topic);</w:t>
+      </w:r>
+    </w:p>
+    <w:p>
+      <w:pPr>
+        <w:pStyle w:val="Code"/>
+      </w:pPr>
+      <w:r>
+        <w:tab/>
+        <w:t>}</w:t>
+      </w:r>
+    </w:p>
+    <w:p>
+      <w:pPr>
+        <w:pStyle w:val="Code"/>
+      </w:pPr>
+      <w:r>
+        <w:tab/>
+      </w:r>
+    </w:p>
+    <w:p>
+      <w:pPr>
+        <w:pStyle w:val="Code"/>
+      </w:pPr>
+      <w:r>
+        <w:tab/>
+        <w:t>public static void main(</w:t>
+      </w:r>
+      <w:proofErr w:type="gramStart"/>
+      <w:r>
+        <w:t>String[</w:t>
+      </w:r>
+      <w:proofErr w:type="gramEnd"/>
+      <w:r>
+        <w:t xml:space="preserve">] </w:t>
+      </w:r>
+      <w:proofErr w:type="spellStart"/>
+      <w:r>
+        <w:t>args</w:t>
+      </w:r>
+      <w:proofErr w:type="spellEnd"/>
+      <w:r>
+        <w:t>) {</w:t>
+      </w:r>
+    </w:p>
+    <w:p>
+      <w:pPr>
+        <w:pStyle w:val="Code"/>
+      </w:pPr>
+      <w:r>
+        <w:tab/>
+      </w:r>
+      <w:r>
+        <w:tab/>
+      </w:r>
+      <w:proofErr w:type="spellStart"/>
+      <w:r>
+        <w:t>SpringApplication</w:t>
+      </w:r>
+      <w:proofErr w:type="spellEnd"/>
+      <w:r>
+        <w:t xml:space="preserve"> </w:t>
+      </w:r>
+      <w:proofErr w:type="spellStart"/>
+      <w:r>
+        <w:t>myApp</w:t>
+      </w:r>
+      <w:proofErr w:type="spellEnd"/>
+      <w:r>
+        <w:t xml:space="preserve"> = new </w:t>
+      </w:r>
+      <w:proofErr w:type="spellStart"/>
+      <w:proofErr w:type="gramStart"/>
+      <w:r>
+        <w:t>SpringApplication</w:t>
+      </w:r>
+      <w:proofErr w:type="spellEnd"/>
+      <w:r>
+        <w:t>(</w:t>
+      </w:r>
+      <w:proofErr w:type="spellStart"/>
+      <w:proofErr w:type="gramEnd"/>
+      <w:r>
+        <w:t>DemoApplication.class</w:t>
+      </w:r>
+      <w:proofErr w:type="spellEnd"/>
+      <w:r>
+        <w:t>);</w:t>
+      </w:r>
+    </w:p>
+    <w:p>
+      <w:pPr>
+        <w:pStyle w:val="Code"/>
+      </w:pPr>
+      <w:r>
+        <w:tab/>
+      </w:r>
+      <w:r>
+        <w:tab/>
+      </w:r>
+      <w:proofErr w:type="spellStart"/>
+      <w:r>
+        <w:t>ConfigurableApplicationContext</w:t>
+      </w:r>
+      <w:proofErr w:type="spellEnd"/>
+      <w:r>
+        <w:t xml:space="preserve"> </w:t>
+      </w:r>
+      <w:proofErr w:type="spellStart"/>
+      <w:r>
+        <w:t>sa</w:t>
+      </w:r>
+      <w:proofErr w:type="spellEnd"/>
+      <w:r>
+        <w:t xml:space="preserve"> = </w:t>
+      </w:r>
+      <w:proofErr w:type="spellStart"/>
+      <w:proofErr w:type="gramStart"/>
+      <w:r>
+        <w:t>myApp.run</w:t>
+      </w:r>
+      <w:proofErr w:type="spellEnd"/>
+      <w:r>
+        <w:t>(</w:t>
+      </w:r>
+      <w:proofErr w:type="gramEnd"/>
+      <w:r>
+        <w:t>);</w:t>
+      </w:r>
+    </w:p>
+    <w:p>
+      <w:pPr>
+        <w:pStyle w:val="Code"/>
+      </w:pPr>
+      <w:r>
+        <w:lastRenderedPageBreak/>
+        <w:tab/>
+      </w:r>
+      <w:r>
+        <w:tab/>
+      </w:r>
+      <w:proofErr w:type="spellStart"/>
+      <w:r>
+        <w:t>DemoApplication</w:t>
+      </w:r>
+      <w:proofErr w:type="spellEnd"/>
+      <w:r>
+        <w:t xml:space="preserve"> bean = </w:t>
+      </w:r>
+      <w:proofErr w:type="spellStart"/>
+      <w:proofErr w:type="gramStart"/>
+      <w:r>
+        <w:t>sa.getBean</w:t>
+      </w:r>
+      <w:proofErr w:type="spellEnd"/>
+      <w:proofErr w:type="gramEnd"/>
+      <w:r>
+        <w:t>(</w:t>
+      </w:r>
+      <w:proofErr w:type="spellStart"/>
+      <w:r>
+        <w:t>DemoApplication.class</w:t>
+      </w:r>
+      <w:proofErr w:type="spellEnd"/>
+      <w:r>
+        <w:t>);</w:t>
+      </w:r>
+    </w:p>
+    <w:p>
+      <w:pPr>
+        <w:pStyle w:val="Code"/>
+      </w:pPr>
+      <w:r>
+        <w:tab/>
+      </w:r>
+      <w:r>
+        <w:tab/>
+      </w:r>
+      <w:proofErr w:type="spellStart"/>
+      <w:proofErr w:type="gramStart"/>
+      <w:r>
+        <w:t>bean.send</w:t>
+      </w:r>
+      <w:proofErr w:type="spellEnd"/>
+      <w:proofErr w:type="gramEnd"/>
+      <w:r>
+        <w:t>("test", "Spring Boot application has started");</w:t>
+      </w:r>
+    </w:p>
+    <w:p>
+      <w:pPr>
+        <w:pStyle w:val="Code"/>
+      </w:pPr>
+      <w:r>
+        <w:tab/>
+      </w:r>
+      <w:r>
+        <w:tab/>
+      </w:r>
+    </w:p>
+    <w:p>
+      <w:pPr>
+        <w:pStyle w:val="Code"/>
+      </w:pPr>
+      <w:r>
+        <w:tab/>
+        <w:t>}</w:t>
+      </w:r>
+    </w:p>
+    <w:p>
+      <w:pPr>
+        <w:pStyle w:val="Code"/>
+      </w:pPr>
+      <w:r>
+        <w:t>}</w:t>
+      </w:r>
+    </w:p>
+    <w:p>
+      <w:r>
+        <w:t xml:space="preserve">Edit </w:t>
+      </w:r>
+      <w:proofErr w:type="spellStart"/>
+      <w:r>
+        <w:t>src</w:t>
+      </w:r>
+      <w:proofErr w:type="spellEnd"/>
+      <w:r>
+        <w:t>/main/resources/</w:t>
+      </w:r>
+      <w:proofErr w:type="spellStart"/>
+      <w:r>
+        <w:t>application.properties</w:t>
+      </w:r>
+      <w:proofErr w:type="spellEnd"/>
+      <w:r>
+        <w:t xml:space="preserve"> and add the following line:</w:t>
+      </w:r>
+    </w:p>
+    <w:p>
+      <w:pPr>
+        <w:pStyle w:val="Code"/>
+      </w:pPr>
+      <w:proofErr w:type="spellStart"/>
+      <w:proofErr w:type="gramStart"/>
+      <w:r>
+        <w:t>spring.kafka</w:t>
+      </w:r>
+      <w:proofErr w:type="gramEnd"/>
+      <w:r>
+        <w:t>.bootstrap</w:t>
+      </w:r>
+      <w:proofErr w:type="spellEnd"/>
+      <w:r>
+        <w:t>-servers = kafka:9092</w:t>
+      </w:r>
+    </w:p>
+    <w:p>
+      <w:r>
+        <w:t>Start the application: Run, Run As, Spring Boot App</w:t>
+      </w:r>
+    </w:p>
+    <w:p>
+      <w:r>
+        <w:drawing>
+          <wp:inline distT="0" distB="0" distL="0" distR="0" wp14:anchorId="1AF43F74" wp14:editId="3BF56E64">
+            <wp:extent cx="5731510" cy="3345815"/>
+            <wp:effectExtent l="0" t="0" r="2540" b="6985"/>
+            <wp:docPr id="24" name="Picture 24"/>
+            <wp:cNvGraphicFramePr>
+              <a:graphicFrameLocks xmlns:a="http://schemas.openxmlformats.org/drawingml/2006/main" noChangeAspect="1"/>
+            </wp:cNvGraphicFramePr>
+            <a:graphic xmlns:a="http://schemas.openxmlformats.org/drawingml/2006/main">
+              <a:graphicData uri="http://schemas.openxmlformats.org/drawingml/2006/picture">
+                <pic:pic xmlns:pic="http://schemas.openxmlformats.org/drawingml/2006/picture">
+                  <pic:nvPicPr>
+                    <pic:cNvPr id="1" name=""/>
+                    <pic:cNvPicPr/>
+                  </pic:nvPicPr>
+                  <pic:blipFill>
+                    <a:blip r:embed="rId37"/>
+                    <a:stretch>
+                      <a:fillRect/>
+                    </a:stretch>
+                  </pic:blipFill>
+                  <pic:spPr>
+                    <a:xfrm>
+                      <a:off x="0" y="0"/>
+                      <a:ext cx="5731510" cy="3345815"/>
+                    </a:xfrm>
+                    <a:prstGeom prst="rect">
+                      <a:avLst/>
+                    </a:prstGeom>
+                  </pic:spPr>
+                </pic:pic>
+              </a:graphicData>
+            </a:graphic>
+          </wp:inline>
+        </w:drawing>
+      </w:r>
+    </w:p>
+    <w:p>
+      <w:r>
+        <w:t xml:space="preserve">How does Spring Tool Suite know where </w:t>
+      </w:r>
+      <w:r>
+        <w:t>‘</w:t>
+      </w:r>
+      <w:proofErr w:type="spellStart"/>
+      <w:r>
+        <w:t>kafka</w:t>
+      </w:r>
+      <w:proofErr w:type="spellEnd"/>
+      <w:r>
+        <w:t>’ is?</w:t>
+      </w:r>
+    </w:p>
+    <w:p>
+      <w:r>
+        <w:t xml:space="preserve">Confirm with </w:t>
+      </w:r>
+      <w:proofErr w:type="spellStart"/>
+      <w:r>
+        <w:t>Kafkatool</w:t>
+      </w:r>
+      <w:proofErr w:type="spellEnd"/>
+      <w:r>
+        <w:t xml:space="preserve"> the message has been posted to the test topic</w:t>
+      </w:r>
+    </w:p>
+    <w:p>
+      <w:r>
+        <w:t>Set the properties of the key and message to String</w:t>
+      </w:r>
+    </w:p>
+    <w:p>
+      <w:r>
+        <w:drawing>
+          <wp:inline distT="0" distB="0" distL="0" distR="0" wp14:anchorId="6423059C" wp14:editId="1D43BDD8">
+            <wp:extent cx="5731510" cy="1108075"/>
+            <wp:effectExtent l="0" t="0" r="2540" b="0"/>
+            <wp:docPr id="25" name="Picture 25"/>
+            <wp:cNvGraphicFramePr>
+              <a:graphicFrameLocks xmlns:a="http://schemas.openxmlformats.org/drawingml/2006/main" noChangeAspect="1"/>
+            </wp:cNvGraphicFramePr>
+            <a:graphic xmlns:a="http://schemas.openxmlformats.org/drawingml/2006/main">
+              <a:graphicData uri="http://schemas.openxmlformats.org/drawingml/2006/picture">
+                <pic:pic xmlns:pic="http://schemas.openxmlformats.org/drawingml/2006/picture">
+                  <pic:nvPicPr>
+                    <pic:cNvPr id="1" name=""/>
+                    <pic:cNvPicPr/>
+                  </pic:nvPicPr>
+                  <pic:blipFill>
+                    <a:blip r:embed="rId38"/>
+                    <a:stretch>
+                      <a:fillRect/>
+                    </a:stretch>
+                  </pic:blipFill>
+                  <pic:spPr>
+                    <a:xfrm>
+                      <a:off x="0" y="0"/>
+                      <a:ext cx="5731510" cy="1108075"/>
+                    </a:xfrm>
+                    <a:prstGeom prst="rect">
+                      <a:avLst/>
+                    </a:prstGeom>
+                  </pic:spPr>
+                </pic:pic>
+              </a:graphicData>
+            </a:graphic>
+          </wp:inline>
+        </w:drawing>
+      </w:r>
+    </w:p>
+    <w:p>
+      <w:r>
+        <w:t>Open Partition 0, click data, click the green play icon to query</w:t>
+      </w:r>
+    </w:p>
+    <w:p>
+      <w:r>
+        <w:lastRenderedPageBreak/>
+        <w:drawing>
+          <wp:inline distT="0" distB="0" distL="0" distR="0" wp14:anchorId="4D8A56D3" wp14:editId="4343C76B">
+            <wp:extent cx="5731510" cy="1303020"/>
+            <wp:effectExtent l="0" t="0" r="2540" b="0"/>
+            <wp:docPr id="26" name="Picture 26"/>
+            <wp:cNvGraphicFramePr>
+              <a:graphicFrameLocks xmlns:a="http://schemas.openxmlformats.org/drawingml/2006/main" noChangeAspect="1"/>
+            </wp:cNvGraphicFramePr>
+            <a:graphic xmlns:a="http://schemas.openxmlformats.org/drawingml/2006/main">
+              <a:graphicData uri="http://schemas.openxmlformats.org/drawingml/2006/picture">
+                <pic:pic xmlns:pic="http://schemas.openxmlformats.org/drawingml/2006/picture">
+                  <pic:nvPicPr>
+                    <pic:cNvPr id="1" name=""/>
+                    <pic:cNvPicPr/>
+                  </pic:nvPicPr>
+                  <pic:blipFill>
+                    <a:blip r:embed="rId39"/>
+                    <a:stretch>
+                      <a:fillRect/>
+                    </a:stretch>
+                  </pic:blipFill>
+                  <pic:spPr>
+                    <a:xfrm>
+                      <a:off x="0" y="0"/>
+                      <a:ext cx="5731510" cy="1303020"/>
+                    </a:xfrm>
+                    <a:prstGeom prst="rect">
+                      <a:avLst/>
+                    </a:prstGeom>
+                  </pic:spPr>
+                </pic:pic>
+              </a:graphicData>
+            </a:graphic>
+          </wp:inline>
+        </w:drawing>
+      </w:r>
+    </w:p>
+    <w:p/>
+    <w:p/>
+    <w:p/>
+    <w:p/>
+    <w:p/>
+    <w:p/>
+    <w:p/>
+    <w:p/>
+    <w:p/>
+    <w:p/>
+    <w:p/>
+    <w:p/>
+    <w:p/>
+    <w:p>
+      <w:pPr>
+        <w:rPr>
+          <w:caps/>
+          <w:color w:val="FFFFFF" w:themeColor="background1"/>
+          <w:spacing w:val="15"/>
+          <w:sz w:val="22"/>
+          <w:szCs w:val="22"/>
+        </w:rPr>
+      </w:pPr>
+      <w:r>
+        <w:br w:type="page"/>
+      </w:r>
     </w:p>
     <w:p>
       <w:pPr>
         <w:pStyle w:val="Heading1"/>
       </w:pPr>
       <w:r>
+        <w:lastRenderedPageBreak/>
         <w:t>Solutions</w:t>
       </w:r>
     </w:p>
@@ -3798,7 +5341,7 @@
       <w:r>
         <w:t xml:space="preserve"> for you to use. </w:t>
       </w:r>
-      <w:hyperlink r:id="rId26" w:history="1">
+      <w:hyperlink r:id="rId40" w:history="1">
         <w:r>
           <w:rPr>
             <w:rStyle w:val="Hyperlink"/>
@@ -3809,7 +5352,7 @@
       <w:r>
         <w:t xml:space="preserve">. These images are available through the Vagrant Cloud: </w:t>
       </w:r>
-      <w:hyperlink r:id="rId27" w:history="1">
+      <w:hyperlink r:id="rId41" w:history="1">
         <w:r>
           <w:rPr>
             <w:rStyle w:val="Hyperlink"/>
@@ -3841,7 +5384,7 @@
         <w:br/>
         <w:t xml:space="preserve">The available versions can be determined from </w:t>
       </w:r>
-      <w:hyperlink r:id="rId28" w:history="1">
+      <w:hyperlink r:id="rId42" w:history="1">
         <w:r>
           <w:rPr>
             <w:rStyle w:val="Hyperlink"/>
@@ -3924,7 +5467,7 @@
                     <pic:cNvPicPr/>
                   </pic:nvPicPr>
                   <pic:blipFill>
-                    <a:blip r:embed="rId29"/>
+                    <a:blip r:embed="rId43"/>
                     <a:stretch>
                       <a:fillRect/>
                     </a:stretch>
@@ -4041,7 +5584,7 @@
                     <pic:cNvPicPr/>
                   </pic:nvPicPr>
                   <pic:blipFill>
-                    <a:blip r:embed="rId30"/>
+                    <a:blip r:embed="rId44"/>
                     <a:stretch>
                       <a:fillRect/>
                     </a:stretch>
@@ -4151,7 +5694,7 @@
       <w:r>
         <w:t xml:space="preserve">. Read the following: </w:t>
       </w:r>
-      <w:hyperlink r:id="rId31" w:history="1">
+      <w:hyperlink r:id="rId45" w:history="1">
         <w:r>
           <w:rPr>
             <w:rStyle w:val="Hyperlink"/>
@@ -4181,35 +5724,35 @@
         </w:numPr>
       </w:pPr>
       <w:r>
+        <w:t>There is an easier way to install Docker and docker-compose with Vagrant. What is it and give it a try</w:t>
+      </w:r>
+      <w:r>
+        <w:t>.</w:t>
+      </w:r>
+      <w:r>
+        <w:br/>
+      </w:r>
+      <w:r>
+        <w:t>vagrant plugin install vagrant-docker-compose</w:t>
+      </w:r>
+      <w:r>
+        <w:t xml:space="preserve"> and add the following 2 lines to the </w:t>
+      </w:r>
+      <w:proofErr w:type="spellStart"/>
+      <w:r>
+        <w:t>Vagrantfile</w:t>
+      </w:r>
+      <w:proofErr w:type="spellEnd"/>
+      <w:r>
+        <w:t>:</w:t>
+      </w:r>
+      <w:r>
+        <w:br/>
+      </w:r>
+      <w:proofErr w:type="spellStart"/>
+      <w:proofErr w:type="gramStart"/>
+      <w:r>
         <w:lastRenderedPageBreak/>
-        <w:t>There is an easier way to install Docker and docker-compose with Vagrant. What is it and give it a try</w:t>
-      </w:r>
-      <w:r>
-        <w:t>.</w:t>
-      </w:r>
-      <w:r>
-        <w:br/>
-      </w:r>
-      <w:r>
-        <w:t>vagrant plugin install vagrant-docker-compose</w:t>
-      </w:r>
-      <w:r>
-        <w:t xml:space="preserve"> and add the following 2 lines to the </w:t>
-      </w:r>
-      <w:proofErr w:type="spellStart"/>
-      <w:r>
-        <w:t>Vagrantfile</w:t>
-      </w:r>
-      <w:proofErr w:type="spellEnd"/>
-      <w:r>
-        <w:t>:</w:t>
-      </w:r>
-      <w:r>
-        <w:br/>
-      </w:r>
-      <w:proofErr w:type="spellStart"/>
-      <w:proofErr w:type="gramStart"/>
-      <w:r>
         <w:t>config.vm.provision</w:t>
       </w:r>
       <w:proofErr w:type="spellEnd"/>
@@ -4461,7 +6004,7 @@
       <w:r>
         <w:t xml:space="preserve">See </w:t>
       </w:r>
-      <w:hyperlink r:id="rId32" w:history="1">
+      <w:hyperlink r:id="rId46" w:history="1">
         <w:r>
           <w:rPr>
             <w:rStyle w:val="Hyperlink"/>
@@ -4472,6 +6015,265 @@
       <w:r>
         <w:t xml:space="preserve"> for the solution files.</w:t>
       </w:r>
+    </w:p>
+    <w:p>
+      <w:pPr>
+        <w:pStyle w:val="Heading2"/>
+      </w:pPr>
+      <w:r>
+        <w:t>Kafka and Docker networking</w:t>
+      </w:r>
+    </w:p>
+    <w:p>
+      <w:pPr>
+        <w:pStyle w:val="ListParagraph"/>
+        <w:numPr>
+          <w:ilvl w:val="0"/>
+          <w:numId w:val="5"/>
+        </w:numPr>
+      </w:pPr>
+      <w:r>
+        <w:t>What kind of docker network is used?</w:t>
+      </w:r>
+      <w:r>
+        <w:t xml:space="preserve"> How can </w:t>
+      </w:r>
+      <w:proofErr w:type="spellStart"/>
+      <w:r>
+        <w:t>Kafkatool</w:t>
+      </w:r>
+      <w:proofErr w:type="spellEnd"/>
+      <w:r>
+        <w:t xml:space="preserve"> connect to the Kafka broker?</w:t>
+      </w:r>
+      <w:r>
+        <w:br/>
+        <w:t xml:space="preserve">A bridge network named </w:t>
+      </w:r>
+      <w:proofErr w:type="spellStart"/>
+      <w:r>
+        <w:t>kafkadocker_default</w:t>
+      </w:r>
+      <w:proofErr w:type="spellEnd"/>
+      <w:r>
+        <w:t xml:space="preserve"> is used</w:t>
+      </w:r>
+      <w:r>
+        <w:br/>
+      </w:r>
+      <w:r>
+        <w:br/>
+      </w:r>
+      <w:proofErr w:type="spellStart"/>
+      <w:r>
+        <w:t>Kafkatool</w:t>
+      </w:r>
+      <w:proofErr w:type="spellEnd"/>
+      <w:r>
+        <w:t xml:space="preserve"> can connect to the ports which are exposed on the host as specified in the docker-</w:t>
+      </w:r>
+      <w:proofErr w:type="spellStart"/>
+      <w:r>
+        <w:t>compose.yml</w:t>
+      </w:r>
+      <w:proofErr w:type="spellEnd"/>
+      <w:r>
+        <w:t>:</w:t>
+      </w:r>
+      <w:r>
+        <w:br/>
+      </w:r>
+      <w:r>
+        <w:rPr>
+          <w:noProof/>
+        </w:rPr>
+        <w:drawing>
+          <wp:inline distT="0" distB="0" distL="0" distR="0" wp14:anchorId="08C2DB70">
+            <wp:extent cx="3833495" cy="2217420"/>
+            <wp:effectExtent l="0" t="0" r="0" b="0"/>
+            <wp:docPr id="27" name="Picture 27"/>
+            <wp:cNvGraphicFramePr>
+              <a:graphicFrameLocks xmlns:a="http://schemas.openxmlformats.org/drawingml/2006/main" noChangeAspect="1"/>
+            </wp:cNvGraphicFramePr>
+            <a:graphic xmlns:a="http://schemas.openxmlformats.org/drawingml/2006/main">
+              <a:graphicData uri="http://schemas.openxmlformats.org/drawingml/2006/picture">
+                <pic:pic xmlns:pic="http://schemas.openxmlformats.org/drawingml/2006/picture">
+                  <pic:nvPicPr>
+                    <pic:cNvPr id="0" name="Picture 3"/>
+                    <pic:cNvPicPr>
+                      <a:picLocks noChangeAspect="1" noChangeArrowheads="1"/>
+                    </pic:cNvPicPr>
+                  </pic:nvPicPr>
+                  <pic:blipFill>
+                    <a:blip r:embed="rId47">
+                      <a:extLst>
+                        <a:ext uri="{28A0092B-C50C-407E-A947-70E740481C1C}">
+                          <a14:useLocalDpi xmlns:a14="http://schemas.microsoft.com/office/drawing/2010/main" val="0"/>
+                        </a:ext>
+                      </a:extLst>
+                    </a:blip>
+                    <a:srcRect/>
+                    <a:stretch>
+                      <a:fillRect/>
+                    </a:stretch>
+                  </pic:blipFill>
+                  <pic:spPr bwMode="auto">
+                    <a:xfrm>
+                      <a:off x="0" y="0"/>
+                      <a:ext cx="3833495" cy="2217420"/>
+                    </a:xfrm>
+                    <a:prstGeom prst="rect">
+                      <a:avLst/>
+                    </a:prstGeom>
+                    <a:noFill/>
+                  </pic:spPr>
+                </pic:pic>
+              </a:graphicData>
+            </a:graphic>
+          </wp:inline>
+        </w:drawing>
+      </w:r>
+      <w:r>
+        <w:br/>
+      </w:r>
+    </w:p>
+    <w:p>
+      <w:pPr>
+        <w:pStyle w:val="ListParagraph"/>
+        <w:numPr>
+          <w:ilvl w:val="0"/>
+          <w:numId w:val="5"/>
+        </w:numPr>
+      </w:pPr>
+      <w:r>
+        <w:t>Specifying to use a pre-existi</w:t>
+      </w:r>
+      <w:r>
+        <w:t>ng net</w:t>
+      </w:r>
+      <w:r>
+        <w:t>work can be done like:</w:t>
+      </w:r>
+    </w:p>
+    <w:p>
+      <w:pPr>
+        <w:pStyle w:val="ListParagraph"/>
+      </w:pPr>
+      <w:r>
+        <w:rPr>
+          <w:noProof/>
+        </w:rPr>
+        <w:lastRenderedPageBreak/>
+        <w:drawing>
+          <wp:inline distT="0" distB="0" distL="0" distR="0" wp14:anchorId="42B69540">
+            <wp:extent cx="3331028" cy="2385060"/>
+            <wp:effectExtent l="0" t="0" r="3175" b="0"/>
+            <wp:docPr id="20" name="Picture 20"/>
+            <wp:cNvGraphicFramePr>
+              <a:graphicFrameLocks xmlns:a="http://schemas.openxmlformats.org/drawingml/2006/main" noChangeAspect="1"/>
+            </wp:cNvGraphicFramePr>
+            <a:graphic xmlns:a="http://schemas.openxmlformats.org/drawingml/2006/main">
+              <a:graphicData uri="http://schemas.openxmlformats.org/drawingml/2006/picture">
+                <pic:pic xmlns:pic="http://schemas.openxmlformats.org/drawingml/2006/picture">
+                  <pic:nvPicPr>
+                    <pic:cNvPr id="0" name="Picture 2"/>
+                    <pic:cNvPicPr>
+                      <a:picLocks noChangeAspect="1" noChangeArrowheads="1"/>
+                    </pic:cNvPicPr>
+                  </pic:nvPicPr>
+                  <pic:blipFill>
+                    <a:blip r:embed="rId48">
+                      <a:extLst>
+                        <a:ext uri="{28A0092B-C50C-407E-A947-70E740481C1C}">
+                          <a14:useLocalDpi xmlns:a14="http://schemas.microsoft.com/office/drawing/2010/main" val="0"/>
+                        </a:ext>
+                      </a:extLst>
+                    </a:blip>
+                    <a:srcRect/>
+                    <a:stretch>
+                      <a:fillRect/>
+                    </a:stretch>
+                  </pic:blipFill>
+                  <pic:spPr bwMode="auto">
+                    <a:xfrm>
+                      <a:off x="0" y="0"/>
+                      <a:ext cx="3353004" cy="2400795"/>
+                    </a:xfrm>
+                    <a:prstGeom prst="rect">
+                      <a:avLst/>
+                    </a:prstGeom>
+                    <a:noFill/>
+                  </pic:spPr>
+                </pic:pic>
+              </a:graphicData>
+            </a:graphic>
+          </wp:inline>
+        </w:drawing>
+      </w:r>
+    </w:p>
+    <w:p>
+      <w:pPr>
+        <w:pStyle w:val="ListParagraph"/>
+        <w:numPr>
+          <w:ilvl w:val="0"/>
+          <w:numId w:val="5"/>
+        </w:numPr>
+      </w:pPr>
+      <w:r>
+        <w:t>How does Spring Tool Suite know where ‘</w:t>
+      </w:r>
+      <w:proofErr w:type="spellStart"/>
+      <w:r>
+        <w:t>kafka</w:t>
+      </w:r>
+      <w:proofErr w:type="spellEnd"/>
+      <w:r>
+        <w:t>’ is?</w:t>
+      </w:r>
+      <w:r>
+        <w:br/>
+        <w:t xml:space="preserve">In the </w:t>
+      </w:r>
+      <w:proofErr w:type="spellStart"/>
+      <w:r>
+        <w:t>kafka</w:t>
+      </w:r>
+      <w:proofErr w:type="spellEnd"/>
+      <w:r>
+        <w:t>-docker folder in docker-</w:t>
+      </w:r>
+      <w:proofErr w:type="spellStart"/>
+      <w:r>
+        <w:t>compose.yml</w:t>
+      </w:r>
+      <w:proofErr w:type="spellEnd"/>
+      <w:r>
+        <w:t xml:space="preserve"> </w:t>
+      </w:r>
+      <w:proofErr w:type="spellStart"/>
+      <w:r>
+        <w:t>kafka</w:t>
+      </w:r>
+      <w:proofErr w:type="spellEnd"/>
+      <w:r>
+        <w:t xml:space="preserve"> is specified as service. Because STS is connected to the same bridge network, the services which are defined within the same network become available to each other (see automatic DNS resolution between containers for the named bridge network: </w:t>
+      </w:r>
+      <w:r>
+        <w:t>https://docs.docker.com/network/bridge/#differences-between-user-defined-bridges-and-the-default-bridge</w:t>
+      </w:r>
+      <w:r>
+        <w:t>)</w:t>
+      </w:r>
+    </w:p>
+    <w:p>
+      <w:pPr>
+        <w:pStyle w:val="ListParagraph"/>
+      </w:pPr>
+    </w:p>
+    <w:p>
+      <w:pPr>
+        <w:pStyle w:val="ListParagraph"/>
+      </w:pPr>
     </w:p>
     <w:sectPr>
       <w:pgSz w:w="11906" w:h="16838"/>
@@ -4936,6 +6738,119 @@
       </w:rPr>
     </w:lvl>
   </w:abstractNum>
+  <w:abstractNum w:abstractNumId="4" w15:restartNumberingAfterBreak="0">
+    <w:nsid w:val="35204950"/>
+    <w:multiLevelType w:val="hybridMultilevel"/>
+    <w:tmpl w:val="FE56CE90"/>
+    <w:lvl w:ilvl="0" w:tplc="08090001">
+      <w:start w:val="1"/>
+      <w:numFmt w:val="bullet"/>
+      <w:lvlText w:val=""/>
+      <w:lvlJc w:val="left"/>
+      <w:pPr>
+        <w:ind w:left="720" w:hanging="360"/>
+      </w:pPr>
+      <w:rPr>
+        <w:rFonts w:ascii="Symbol" w:hAnsi="Symbol" w:hint="default"/>
+      </w:rPr>
+    </w:lvl>
+    <w:lvl w:ilvl="1" w:tplc="08090003" w:tentative="1">
+      <w:start w:val="1"/>
+      <w:numFmt w:val="bullet"/>
+      <w:lvlText w:val="o"/>
+      <w:lvlJc w:val="left"/>
+      <w:pPr>
+        <w:ind w:left="1440" w:hanging="360"/>
+      </w:pPr>
+      <w:rPr>
+        <w:rFonts w:ascii="Courier New" w:hAnsi="Courier New" w:cs="Courier New" w:hint="default"/>
+      </w:rPr>
+    </w:lvl>
+    <w:lvl w:ilvl="2" w:tplc="08090005" w:tentative="1">
+      <w:start w:val="1"/>
+      <w:numFmt w:val="bullet"/>
+      <w:lvlText w:val=""/>
+      <w:lvlJc w:val="left"/>
+      <w:pPr>
+        <w:ind w:left="2160" w:hanging="360"/>
+      </w:pPr>
+      <w:rPr>
+        <w:rFonts w:ascii="Wingdings" w:hAnsi="Wingdings" w:hint="default"/>
+      </w:rPr>
+    </w:lvl>
+    <w:lvl w:ilvl="3" w:tplc="08090001" w:tentative="1">
+      <w:start w:val="1"/>
+      <w:numFmt w:val="bullet"/>
+      <w:lvlText w:val=""/>
+      <w:lvlJc w:val="left"/>
+      <w:pPr>
+        <w:ind w:left="2880" w:hanging="360"/>
+      </w:pPr>
+      <w:rPr>
+        <w:rFonts w:ascii="Symbol" w:hAnsi="Symbol" w:hint="default"/>
+      </w:rPr>
+    </w:lvl>
+    <w:lvl w:ilvl="4" w:tplc="08090003" w:tentative="1">
+      <w:start w:val="1"/>
+      <w:numFmt w:val="bullet"/>
+      <w:lvlText w:val="o"/>
+      <w:lvlJc w:val="left"/>
+      <w:pPr>
+        <w:ind w:left="3600" w:hanging="360"/>
+      </w:pPr>
+      <w:rPr>
+        <w:rFonts w:ascii="Courier New" w:hAnsi="Courier New" w:cs="Courier New" w:hint="default"/>
+      </w:rPr>
+    </w:lvl>
+    <w:lvl w:ilvl="5" w:tplc="08090005" w:tentative="1">
+      <w:start w:val="1"/>
+      <w:numFmt w:val="bullet"/>
+      <w:lvlText w:val=""/>
+      <w:lvlJc w:val="left"/>
+      <w:pPr>
+        <w:ind w:left="4320" w:hanging="360"/>
+      </w:pPr>
+      <w:rPr>
+        <w:rFonts w:ascii="Wingdings" w:hAnsi="Wingdings" w:hint="default"/>
+      </w:rPr>
+    </w:lvl>
+    <w:lvl w:ilvl="6" w:tplc="08090001" w:tentative="1">
+      <w:start w:val="1"/>
+      <w:numFmt w:val="bullet"/>
+      <w:lvlText w:val=""/>
+      <w:lvlJc w:val="left"/>
+      <w:pPr>
+        <w:ind w:left="5040" w:hanging="360"/>
+      </w:pPr>
+      <w:rPr>
+        <w:rFonts w:ascii="Symbol" w:hAnsi="Symbol" w:hint="default"/>
+      </w:rPr>
+    </w:lvl>
+    <w:lvl w:ilvl="7" w:tplc="08090003" w:tentative="1">
+      <w:start w:val="1"/>
+      <w:numFmt w:val="bullet"/>
+      <w:lvlText w:val="o"/>
+      <w:lvlJc w:val="left"/>
+      <w:pPr>
+        <w:ind w:left="5760" w:hanging="360"/>
+      </w:pPr>
+      <w:rPr>
+        <w:rFonts w:ascii="Courier New" w:hAnsi="Courier New" w:cs="Courier New" w:hint="default"/>
+      </w:rPr>
+    </w:lvl>
+    <w:lvl w:ilvl="8" w:tplc="08090005" w:tentative="1">
+      <w:start w:val="1"/>
+      <w:numFmt w:val="bullet"/>
+      <w:lvlText w:val=""/>
+      <w:lvlJc w:val="left"/>
+      <w:pPr>
+        <w:ind w:left="6480" w:hanging="360"/>
+      </w:pPr>
+      <w:rPr>
+        <w:rFonts w:ascii="Wingdings" w:hAnsi="Wingdings" w:hint="default"/>
+      </w:rPr>
+    </w:lvl>
+  </w:abstractNum>
   <w:num w:numId="1">
     <w:abstractNumId w:val="3"/>
   </w:num>
@@ -4947,6 +6862,9 @@
   </w:num>
   <w:num w:numId="4">
     <w:abstractNumId w:val="2"/>
+  </w:num>
+  <w:num w:numId="5">
+    <w:abstractNumId w:val="4"/>
   </w:num>
 </w:numbering>
 </file>

</xml_diff>

<commit_message>
Updated the title in the file
</commit_message>
<xml_diff>
--- a/vagrant/workshop23aug2018AMIS/workshop.docx
+++ b/vagrant/workshop23aug2018AMIS/workshop.docx
@@ -8,6 +8,14 @@
       </w:pPr>
       <w:r>
         <w:t>Introduction vagrant, docker, docker-compose</w:t>
+      </w:r>
+      <w:r>
+        <w:t xml:space="preserve">, Kafka, Spring </w:t>
+      </w:r>
+      <w:bookmarkStart w:id="0" w:name="_GoBack"/>
+      <w:bookmarkEnd w:id="0"/>
+      <w:r>
+        <w:t>Boot</w:t>
       </w:r>
     </w:p>
     <w:p>
@@ -3989,6 +3997,9 @@
     </w:p>
     <w:p>
       <w:r>
+        <w:rPr>
+          <w:noProof/>
+        </w:rPr>
         <w:drawing>
           <wp:inline distT="0" distB="0" distL="0" distR="0" wp14:anchorId="61368648" wp14:editId="637A34D5">
             <wp:extent cx="4450466" cy="548688"/>
@@ -4112,6 +4123,9 @@
     </w:p>
     <w:p>
       <w:r>
+        <w:rPr>
+          <w:noProof/>
+        </w:rPr>
         <w:drawing>
           <wp:inline distT="0" distB="0" distL="0" distR="0" wp14:anchorId="6BE5C225" wp14:editId="17D2380D">
             <wp:extent cx="5731510" cy="4308475"/>
@@ -4165,12 +4179,7 @@
         <w:t xml:space="preserve"> can access it</w:t>
       </w:r>
       <w:r>
-        <w:t xml:space="preserve"> </w:t>
-      </w:r>
-      <w:bookmarkStart w:id="0" w:name="_GoBack"/>
-      <w:bookmarkEnd w:id="0"/>
-      <w:r>
-        <w:t>(</w:t>
+        <w:t xml:space="preserve"> (</w:t>
       </w:r>
       <w:r>
         <w:t>KAFKA_ADVERTISED_HOST_NAME</w:t>
@@ -4184,6 +4193,9 @@
     </w:p>
     <w:p>
       <w:r>
+        <w:rPr>
+          <w:noProof/>
+        </w:rPr>
         <w:drawing>
           <wp:inline distT="0" distB="0" distL="0" distR="0" wp14:anchorId="30A79C2C" wp14:editId="01D46A54">
             <wp:extent cx="5731510" cy="1430020"/>
@@ -4509,6 +4521,9 @@
     </w:p>
     <w:p>
       <w:r>
+        <w:rPr>
+          <w:noProof/>
+        </w:rPr>
         <w:drawing>
           <wp:inline distT="0" distB="0" distL="0" distR="0" wp14:anchorId="7A4EDED9" wp14:editId="01E8B010">
             <wp:extent cx="3534492" cy="3756660"/>
@@ -4553,6 +4568,9 @@
     </w:p>
     <w:p>
       <w:r>
+        <w:rPr>
+          <w:noProof/>
+        </w:rPr>
         <w:lastRenderedPageBreak/>
         <w:drawing>
           <wp:inline distT="0" distB="0" distL="0" distR="0" wp14:anchorId="561E358C" wp14:editId="5410C0D2">
@@ -5103,18 +5121,30 @@
     <w:p>
       <w:pPr>
         <w:pStyle w:val="Code"/>
+        <w:rPr>
+          <w:lang w:val="nl-NL"/>
+        </w:rPr>
       </w:pPr>
       <w:proofErr w:type="spellStart"/>
       <w:proofErr w:type="gramStart"/>
       <w:r>
+        <w:rPr>
+          <w:lang w:val="nl-NL"/>
+        </w:rPr>
         <w:t>spring.kafka</w:t>
       </w:r>
       <w:proofErr w:type="gramEnd"/>
       <w:r>
+        <w:rPr>
+          <w:lang w:val="nl-NL"/>
+        </w:rPr>
         <w:t>.bootstrap</w:t>
       </w:r>
       <w:proofErr w:type="spellEnd"/>
       <w:r>
+        <w:rPr>
+          <w:lang w:val="nl-NL"/>
+        </w:rPr>
         <w:t>-servers = kafka:9092</w:t>
       </w:r>
     </w:p>
@@ -5125,6 +5155,9 @@
     </w:p>
     <w:p>
       <w:r>
+        <w:rPr>
+          <w:noProof/>
+        </w:rPr>
         <w:drawing>
           <wp:inline distT="0" distB="0" distL="0" distR="0" wp14:anchorId="1AF43F74" wp14:editId="3BF56E64">
             <wp:extent cx="5731510" cy="3345815"/>
@@ -5198,6 +5231,9 @@
     </w:p>
     <w:p>
       <w:r>
+        <w:rPr>
+          <w:noProof/>
+        </w:rPr>
         <w:drawing>
           <wp:inline distT="0" distB="0" distL="0" distR="0" wp14:anchorId="6423059C" wp14:editId="1D43BDD8">
             <wp:extent cx="5731510" cy="1108075"/>
@@ -5242,6 +5278,9 @@
     </w:p>
     <w:p>
       <w:r>
+        <w:rPr>
+          <w:noProof/>
+        </w:rPr>
         <w:lastRenderedPageBreak/>
         <w:drawing>
           <wp:inline distT="0" distB="0" distL="0" distR="0" wp14:anchorId="4D8A56D3" wp14:editId="4343C76B">

</xml_diff>